<commit_message>
swapped the intros in both versions
</commit_message>
<xml_diff>
--- a/paper/Rajesh Gopidi_COMP 922-04-22-14.docx
+++ b/paper/Rajesh Gopidi_COMP 922-04-22-14.docx
@@ -178,157 +178,112 @@
       <w:pPr>
         <w:pStyle w:val="style0"/>
         <w:jc w:val="both"/>
-        <w:rPr>
-          <w:b w:val="false"/>
-          <w:bCs w:val="false"/>
-          <w:i w:val="false"/>
-          <w:caps w:val="false"/>
-          <w:smallCaps w:val="false"/>
-          <w:color w:val="000000"/>
-          <w:spacing w:val="0"/>
-          <w:sz w:val="24"/>
-          <w:szCs w:val="24"/>
-        </w:rPr>
-      </w:pPr>
-      <w:r>
-        <w:rPr>
-          <w:color w:val="000000"/>
-        </w:rPr>
-        <w:t xml:space="preserve">Cloud computing is becoming the norm in the industry as most of the small and medium scale organizations are more than interested in hosting their services in the cloud to benefit from its flexibility to quickly enable various network services and its lucrative pay-as-you-go model which can result in considerable cost savings, as it eliminates server maintenance, power  and cooling costs from their budget. For instance, consider the Infrastructure-as-a-service (IaaS) cloud model where an organization  builds a computing facility with significant number of powerful servers interconnected by    a network of switches. To make profit from such an investment, the organization leases time on the infrastructure to several companies or individuals, simultaenously.  In order to do that, the orgranization uses well known server virtualization techniques to instantiate virtual machines (VMs) on servers and allocates them to the users. In this way, multiple companies or indviduals will be able to run their operations by sharing a common infrastructure; however, without the knowledge of each others presence. In addition to spinning up new virtual machines for each user, the infrastructure provider has to ensure that the set of virtaul machines allocated to a user are reachable from one another, and they do not intercept traffic from other users' virtual machines. To overcome this challenge, cloud owners wrap packets from users' VMs in unique headers using well known encapsulation techniques like </w:t>
-      </w:r>
-      <w:bookmarkStart w:id="0" w:name="aeaoofnhgocdbnbeljkmbjdmhbcokfdb-mousedown"/>
-      <w:bookmarkEnd w:id="0"/>
-      <w:r>
-        <w:rPr>
-          <w:b w:val="false"/>
-          <w:bCs w:val="false"/>
-          <w:i w:val="false"/>
-          <w:caps w:val="false"/>
-          <w:smallCaps w:val="false"/>
-          <w:color w:val="000000"/>
-          <w:spacing w:val="0"/>
-          <w:sz w:val="24"/>
-          <w:szCs w:val="24"/>
-        </w:rPr>
-        <w:t>IEEE 802.1Q, and proactively program forwarding tables in the switches along various paths to forward traffic by matching fields in those unique headers as well as other fields in the packet header. As a result, users have no control over how the traffic is switched by the network and all packets from a VM are processed with equal priority. However, not every data flow originating from a VM requires similar grade of service.</w:t>
-      </w:r>
-    </w:p>
-    <w:p>
-      <w:pPr>
-        <w:pStyle w:val="style0"/>
-        <w:jc w:val="both"/>
-        <w:rPr>
-          <w:color w:val="000000"/>
-          <w:u w:val="double"/>
-        </w:rPr>
-      </w:pPr>
-      <w:r>
-        <w:rPr>
-          <w:color w:val="000000"/>
-          <w:u w:val="double"/>
-        </w:rPr>
-      </w:r>
-    </w:p>
-    <w:p>
-      <w:pPr>
-        <w:pStyle w:val="style0"/>
-        <w:jc w:val="both"/>
-        <w:rPr>
-          <w:color w:val="000000"/>
-        </w:rPr>
-      </w:pPr>
-      <w:r>
-        <w:rPr>
-          <w:color w:val="000000"/>
-        </w:rPr>
-        <w:t xml:space="preserve">With the traditional networking gear where the entity (control plane) that is responsible for computing routes and translating them into forwarding table entries, and the one (data plane) that forwards packets based on those entries coexist in the switch, and with limited mechanisms to configure a switch, it is impossible for the network administrator to permit multiple users to control one. But, with the Advent of SDN, especially OpenFlow [7], has enabled cloud providers to allow users to configure virtual machines as well as the switches connecting them. For instance, FlowVisor [4] and its descendents (ADVisor [5] and VeRTIGO [6]) that leverage on the hardware abstraction provided by OpenFlow are deployed to share the hardware forwarding plane of a switch among multiple users – this is in a way similar to how hypervisor slices and shares hardware resources among guest operationg systems. Consequently, each user is presented with a network topology – also called a slice– consisting of virtual machines and switches along various paths linking them. This allows users to reactively program entries into the forwarding table of a switch and forward traffic according to the desired class of service. In this way, the network part of the cloud is also virtualized, as multiple users with different network topologies operate independently on the same physical infrastructure. </w:t>
-      </w:r>
-    </w:p>
-    <w:p>
-      <w:pPr>
-        <w:pStyle w:val="style0"/>
-        <w:jc w:val="both"/>
-        <w:rPr>
-          <w:color w:val="000000"/>
-        </w:rPr>
-      </w:pPr>
-      <w:r>
-        <w:rPr>
-          <w:color w:val="000000"/>
-        </w:rPr>
-      </w:r>
-    </w:p>
-    <w:p>
-      <w:pPr>
-        <w:pStyle w:val="style0"/>
-        <w:jc w:val="both"/>
-        <w:rPr>
-          <w:color w:val="000000"/>
-        </w:rPr>
-      </w:pPr>
-      <w:r>
-        <w:rPr>
-          <w:color w:val="000000"/>
-        </w:rPr>
-        <w:t>It is noted that, in the existing network virtualization frameworks (Flowvisor), switching and bandwidth constraints  applicable to network resources (switches and interfaces) delegated to a user are not explicitly communicated to the user's control plane, but they are applied to all traffic originating from VMs that are part of the slice. Moreover, everytime a user's control plane tries to insert a new entry into the switch's forwarding table, the entry is subjected to a set of rules – it is assumed in the framework that the user's control plane operates within the bounds set by the rules, – each consisting of different fields in the packet header. And if it does not match any one of them, then it is dropped without notifying the user's control plane the exact reason for such behaviour. Thus, not facilitating the control plane in modifying the flow entry.</w:t>
-      </w:r>
-    </w:p>
-    <w:p>
-      <w:pPr>
-        <w:pStyle w:val="style0"/>
-        <w:jc w:val="both"/>
-        <w:rPr>
-          <w:color w:val="000000"/>
-        </w:rPr>
-      </w:pPr>
-      <w:r>
-        <w:rPr>
-          <w:color w:val="000000"/>
-        </w:rPr>
-      </w:r>
-    </w:p>
-    <w:p>
-      <w:pPr>
-        <w:pStyle w:val="style0"/>
-        <w:jc w:val="both"/>
-        <w:rPr>
-          <w:color w:val="000000"/>
-        </w:rPr>
-      </w:pPr>
-      <w:r>
-        <w:rPr>
-          <w:color w:val="000000"/>
-        </w:rPr>
-        <w:t xml:space="preserve">In addition to datacenters, SDN has its presence in WANs connecting multiple data centers and multi-domain networks of a few large providers [8]. However, we believe none of the letrature published in the past has tried to solve the problem of simplifying service deployment in WANs using SDN.  As described in [13], service providers such as multimedia content providers find it extremely challenging to deploy and run wide-area network services. Apart from positioning content servers in various geographic locations, they have to lease network resources like bandwidth from various infrastructure or network providers – geographic foot print of these infrastructure providers is very limited – to build a complete network connecting all the deployed servers. In addition, service providers have to design their own application-layer mechanisms to adapt to network performance and reliability problems. Thus, they are required to negotiate with all the infrastructure providers for additional bandwidth everytime a new service is introduced. Authors in [13] introduce a new stake holder, connectivity provider, into ecosystem to solve the above problem. The connectivity provider constructs an end to end network from network resources (switches, links, bandwidth) delegated by various infrastructure providers and runs performance monitoring protocols on top of it. The connectivity  provider then delegates a slice of the network to the service provider and holds itself accountable for any network performance issues. Thus, simplifying the process of service deployment in WANs. </w:t>
-      </w:r>
-    </w:p>
-    <w:p>
-      <w:pPr>
-        <w:pStyle w:val="style0"/>
-        <w:jc w:val="both"/>
-        <w:rPr>
-          <w:color w:val="000000"/>
-        </w:rPr>
-      </w:pPr>
-      <w:r>
-        <w:rPr>
-          <w:color w:val="000000"/>
-        </w:rPr>
-      </w:r>
-    </w:p>
-    <w:p>
-      <w:pPr>
-        <w:pStyle w:val="style0"/>
-        <w:jc w:val="both"/>
-        <w:rPr>
-          <w:color w:val="000000"/>
-        </w:rPr>
-      </w:pPr>
-      <w:r>
-        <w:rPr>
-          <w:color w:val="000000"/>
-        </w:rPr>
-        <w:t xml:space="preserve">To address the above described problems, in this paper, we describe a part of our ongoing work, a resource delegation framework for multi-domain software-defined networks in which the infrastructure provider can dynamically delegate network resources to the connectivity provider, who on the other side, can build his own network by stitching delegations from multiple providers and provision multiple service providers on top of them. In our framework, information about the delegated resources -- includes bandwidth allocated on each interface, flowspace allocated on all the links part of the delegated network topology and switching constraints on various switches-- is stored in a DEX graph database format [14] and given to the connectivity provider's OpenFlow controller, which is capable of parsing the graph and validating the delegations. In this way, the connectivity provider builds his own network from delegations in multiple domains and acquires complete control over it before slicing it and allocating each slice to a service provider. Furthermore, our framework can be deployed in the cloud leading to a specific case where there is only one infrastructure provider and the tenant or the user playing the role of network provider who gains complete knowledge of the constraints applicable to the acquired network resources . </w:t>
+        <w:rPr/>
+      </w:pPr>
+      <w:r>
+        <w:rPr/>
+      </w:r>
+    </w:p>
+    <w:p>
+      <w:pPr>
+        <w:pStyle w:val="style0"/>
+        <w:jc w:val="both"/>
+        <w:rPr>
+          <w:color w:val="000000"/>
+        </w:rPr>
+      </w:pPr>
+      <w:r>
+        <w:rPr>
+          <w:color w:val="000000"/>
+        </w:rPr>
+        <w:t xml:space="preserve">Cloud computing is becoming the norm in the industry as most of the small and medium scale organizations are more than interested in hosting their services in the cloud to benefit from its flexibility to quickly enable various network services and its lucrative pay-as-you-go model which can result in considerable cost savings, as it eliminates server maintenance, power  and cooling costs from their budget. Infrastructure-as-a-service (IaaS) cloud model, in particular, is gaining traction, as it caters to a wide range of audience by allowing them to build and configure their own virtual computing infrastructure by renting computing platform resources in the form of virtual machines [1]. Furthermore, this model is of importance in academic world too, as projects like GENI in USA [2] and OFELIA in Europe [3] enable researchers to test new solutions in large–scale realistic environments. Virtualization of network resources, both nodes and links, enables providers of such model to provision multiple tenants and isolate them from each other while they co-exist. Thus, increasing their revenues. </w:t>
+      </w:r>
+    </w:p>
+    <w:p>
+      <w:pPr>
+        <w:pStyle w:val="style0"/>
+        <w:jc w:val="both"/>
+        <w:rPr>
+          <w:color w:val="000000"/>
+        </w:rPr>
+      </w:pPr>
+      <w:r>
+        <w:rPr>
+          <w:color w:val="000000"/>
+        </w:rPr>
+      </w:r>
+    </w:p>
+    <w:p>
+      <w:pPr>
+        <w:pStyle w:val="style0"/>
+        <w:jc w:val="both"/>
+        <w:rPr>
+          <w:color w:val="000000"/>
+        </w:rPr>
+      </w:pPr>
+      <w:r>
+        <w:rPr>
+          <w:color w:val="000000"/>
+        </w:rPr>
+        <w:t xml:space="preserve">SDN, especially OpenFlow has been widely adapted in the datacenter environment by the providers to offer such models to end users. For instance, FlowVisor [4] and its descendents (ADVisor [5] and VeRTIGO [6]) that leverage on the hardware abstraction provided by OpenFlow [7] are deployed to share a  hardware forwarding plane among multiple logical networks. It is noted that, in the existing frameworks, users are either presented with a simple abstraction of the underlying network also known as "the Big Switch approach," where all the virtual machines allocated to a user can reach each other or in some cases they are given programmatic control at the network edge, to enable improved access control. This lack of transparency in network flow configuration and unstable Service Level Agreements (SLAs) makes the cloud model less attractive. </w:t>
+      </w:r>
+    </w:p>
+    <w:p>
+      <w:pPr>
+        <w:pStyle w:val="style0"/>
+        <w:jc w:val="both"/>
+        <w:rPr>
+          <w:color w:val="000000"/>
+        </w:rPr>
+      </w:pPr>
+      <w:r>
+        <w:rPr>
+          <w:color w:val="000000"/>
+        </w:rPr>
+      </w:r>
+    </w:p>
+    <w:p>
+      <w:pPr>
+        <w:pStyle w:val="style0"/>
+        <w:jc w:val="both"/>
+        <w:rPr>
+          <w:color w:val="000000"/>
+        </w:rPr>
+      </w:pPr>
+      <w:r>
+        <w:rPr>
+          <w:color w:val="000000"/>
+        </w:rPr>
+        <w:t xml:space="preserve">In addition to datacenters, SDN has its presence in WANs connecting multiple data centers and multi-domain networks of a few large providers [8]. Most of the research related to SDN in WANs is concentrated around the placement of controllers [9] and the existence of multiple controllers, one for each domain, to offer services across domains [10]. While the rest of the SDN efforts are centered on virtualization of the service provider network consisting of multiple technology layers and multiple domains as a single big switch [11, 12].  However, we believe none of the existing frameworks exploit the complete potential of the SDN concept to simplify the role of Internet Service Providers by introducing new stakeholders (virtual network providers) into the ecosystem as described in [13]. </w:t>
+      </w:r>
+    </w:p>
+    <w:p>
+      <w:pPr>
+        <w:pStyle w:val="style0"/>
+        <w:jc w:val="both"/>
+        <w:rPr>
+          <w:color w:val="000000"/>
+        </w:rPr>
+      </w:pPr>
+      <w:r>
+        <w:rPr>
+          <w:color w:val="000000"/>
+        </w:rPr>
+      </w:r>
+    </w:p>
+    <w:p>
+      <w:pPr>
+        <w:pStyle w:val="style0"/>
+        <w:jc w:val="both"/>
+        <w:rPr>
+          <w:color w:val="000000"/>
+        </w:rPr>
+      </w:pPr>
+      <w:r>
+        <w:rPr>
+          <w:color w:val="000000"/>
+        </w:rPr>
+        <w:t xml:space="preserve">To address the above described problems, in this paper, we describe a part of our ongoing work, a resource delegation framework for multi-domain software-defined networks in which the infrastructure provider can dynamically delegate network resources to the connectivity provider, who on the other side, can build his own network by stitching delegations from multiple providers and provision multiple service providers on top of them. In our framework, information about the delegated resources -- includes the flowspace on all the links part of the delegated network topology and switching constraints on various switches-- is stored in a DEX graph database format [14] and given to the connectivity provider's OpenFlow controller, which is capable of parsing the graph and validating the delegations. In this way, the connectivity provider can build his own network from delegations in multiple domains and acquires complete control over it. Furthermore, our framework can be deployed in the cloud leading to a specific case where there is only one infrastructure provider and the tenant plays the role of network provider who gains full access to the test bed. </w:t>
       </w:r>
     </w:p>
     <w:p>
@@ -5539,6 +5494,7 @@
         </w:rPr>
         <w:tab/>
         <w:tab/>
+        <w:tab/>
         <w:t xml:space="preserve"> Borrowing from the GENI literature, we call an instance of a virtual network a slice, and two distinct virtual networks on the same physical hardware slices</w:t>
       </w:r>
     </w:p>
@@ -5569,6 +5525,7 @@
           <w:sz w:val="16"/>
           <w:szCs w:val="16"/>
         </w:rPr>
+        <w:tab/>
         <w:tab/>
         <w:tab/>
         <w:tab/>
@@ -6279,7 +6236,7 @@
     <w:pPr>
       <w:widowControl w:val="false"/>
       <w:suppressAutoHyphens w:val="true"/>
-      <w:overflowPunct w:val="true"/>
+      <w:overflowPunct w:val="false"/>
     </w:pPr>
     <w:rPr>
       <w:rFonts w:ascii="Times New Roman" w:cs="Lohit Hindi" w:eastAsia="DejaVu Sans" w:hAnsi="Times New Roman"/>

</xml_diff>